<commit_message>
cobertura não será mencionada como taxa
</commit_message>
<xml_diff>
--- a/report/SAP-2022-016-JB-v02.docx
+++ b/report/SAP-2022-016-JB-v02.docx
@@ -1564,8 +1564,8 @@
           <w:lang w:val="pt-BR"/>
         </w:rPr>
       </w:pPr>
-      <w:bookmarkStart w:id="8" w:name="desenho-do-estudo"/>
-      <w:bookmarkStart w:id="9" w:name="contexto"/>
+      <w:bookmarkStart w:id="8" w:name="contexto"/>
+      <w:bookmarkStart w:id="9" w:name="desenho-do-estudo"/>
       <w:r>
         <w:rPr>
           <w:lang w:val="pt-BR"/>
@@ -4039,8 +4039,8 @@
           <w:lang w:val="pt-BR"/>
         </w:rPr>
       </w:pPr>
-      <w:bookmarkStart w:id="14" w:name="tabela-de-dados-analíticos"/>
-      <w:bookmarkStart w:id="15" w:name="dados"/>
+      <w:bookmarkStart w:id="14" w:name="dados"/>
+      <w:bookmarkStart w:id="15" w:name="tabela-de-dados-analíticos"/>
       <w:r>
         <w:rPr>
           <w:lang w:val="pt-BR"/>
@@ -4126,7 +4126,7 @@
         <w:rPr>
           <w:lang w:val="pt-BR"/>
         </w:rPr>
-        <w:t>Taxa de cobertura mensal de vacinação contra COVID-19.</w:t>
+        <w:t>Cobertura vacinal mensal de vacinação contra COVID-19.</w:t>
       </w:r>
       <w:bookmarkEnd w:id="20"/>
     </w:p>
@@ -4166,42 +4166,6 @@
           <w:lang w:val="pt-BR"/>
         </w:rPr>
         <w:t xml:space="preserve"> (Zarin, 2011):</w:t>
-      </w:r>
-    </w:p>
-    <w:p>
-      <w:pPr>
-        <w:pStyle w:val="Compact"/>
-        <w:numPr>
-          <w:ilvl w:val="0"/>
-          <w:numId w:val="8"/>
-        </w:numPr>
-        <w:rPr>
-          <w:lang w:val="pt-BR"/>
-        </w:rPr>
-      </w:pPr>
-      <w:r>
-        <w:rPr>
-          <w:lang w:val="pt-BR"/>
-        </w:rPr>
-        <w:t>(Domínio) SRAG</w:t>
-      </w:r>
-    </w:p>
-    <w:p>
-      <w:pPr>
-        <w:pStyle w:val="Compact"/>
-        <w:numPr>
-          <w:ilvl w:val="0"/>
-          <w:numId w:val="9"/>
-        </w:numPr>
-        <w:rPr>
-          <w:lang w:val="pt-BR"/>
-        </w:rPr>
-      </w:pPr>
-      <w:r>
-        <w:rPr>
-          <w:lang w:val="pt-BR"/>
-        </w:rPr>
-        <w:t>(Mensuração específica) Internações por SRAG</w:t>
       </w:r>
     </w:p>
     <w:p>
@@ -4219,7 +4183,7 @@
         <w:rPr>
           <w:lang w:val="pt-BR"/>
         </w:rPr>
-        <w:t>(Métrica específica) Valor final</w:t>
+        <w:t>(Domínio) SRAG</w:t>
       </w:r>
     </w:p>
     <w:p>
@@ -4237,453 +4201,7 @@
         <w:rPr>
           <w:lang w:val="pt-BR"/>
         </w:rPr>
-        <w:t>(Método de agregação) Soma</w:t>
-      </w:r>
-    </w:p>
-    <w:p>
-      <w:pPr>
-        <w:pStyle w:val="FirstParagraph"/>
-        <w:rPr>
-          <w:lang w:val="pt-BR"/>
-        </w:rPr>
-      </w:pPr>
-      <w:r>
-        <w:rPr>
-          <w:b/>
-          <w:bCs/>
-          <w:lang w:val="pt-BR"/>
-        </w:rPr>
-        <w:t>Desfecho primário</w:t>
-      </w:r>
-    </w:p>
-    <w:p>
-      <w:pPr>
-        <w:pStyle w:val="TextBody"/>
-        <w:rPr>
-          <w:lang w:val="pt-BR"/>
-        </w:rPr>
-      </w:pPr>
-      <w:bookmarkStart w:id="22" w:name="desfechos"/>
-      <w:r>
-        <w:rPr>
-          <w:lang w:val="pt-BR"/>
-        </w:rPr>
-        <w:t>Taxa de internações por qualquer SRAG em idosos, por 100 habitantes.</w:t>
-      </w:r>
-      <w:bookmarkEnd w:id="22"/>
-    </w:p>
-    <w:p>
-      <w:pPr>
-        <w:pStyle w:val="Heading2"/>
-        <w:rPr>
-          <w:lang w:val="pt-BR"/>
-        </w:rPr>
-      </w:pPr>
-      <w:bookmarkStart w:id="23" w:name="__RefHeading___Toc4930_1880389447"/>
-      <w:bookmarkEnd w:id="23"/>
-      <w:r>
-        <w:rPr>
-          <w:lang w:val="pt-BR"/>
-        </w:rPr>
-        <w:t>Covariáveis</w:t>
-      </w:r>
-    </w:p>
-    <w:p>
-      <w:pPr>
-        <w:pStyle w:val="FirstParagraph"/>
-        <w:rPr>
-          <w:lang w:val="pt-BR"/>
-        </w:rPr>
-      </w:pPr>
-      <w:bookmarkStart w:id="24" w:name="covariáveis"/>
-      <w:bookmarkStart w:id="25" w:name="parâmetros-do-estudo"/>
-      <w:r>
-        <w:rPr>
-          <w:lang w:val="pt-BR"/>
-        </w:rPr>
-        <w:t>A direção e força da associação entre a cobertura da vacinação contra COVID-19 serão controladas pela faixa etária, etapa do esquema vacinal (dose 1, dose 2 ou única e dose de reforço) e pela estrutura geográfica definida pela AP de residência.</w:t>
-      </w:r>
-      <w:bookmarkEnd w:id="24"/>
-      <w:bookmarkEnd w:id="25"/>
-    </w:p>
-    <w:p>
-      <w:pPr>
-        <w:pStyle w:val="Heading1"/>
-        <w:rPr>
-          <w:lang w:val="pt-BR"/>
-        </w:rPr>
-      </w:pPr>
-      <w:bookmarkStart w:id="26" w:name="__RefHeading___Toc4932_1880389447"/>
-      <w:bookmarkStart w:id="27" w:name="métodos-estatísticos"/>
-      <w:bookmarkEnd w:id="26"/>
-      <w:r>
-        <w:rPr>
-          <w:lang w:val="pt-BR"/>
-        </w:rPr>
-        <w:t>Métodos estatísticos</w:t>
-      </w:r>
-    </w:p>
-    <w:p>
-      <w:pPr>
-        <w:pStyle w:val="Heading2"/>
-        <w:rPr>
-          <w:lang w:val="pt-BR"/>
-        </w:rPr>
-      </w:pPr>
-      <w:bookmarkStart w:id="28" w:name="__RefHeading___Toc4934_1880389447"/>
-      <w:bookmarkEnd w:id="28"/>
-      <w:r>
-        <w:rPr>
-          <w:lang w:val="pt-BR"/>
-        </w:rPr>
-        <w:t>Análises estatísticas</w:t>
-      </w:r>
-    </w:p>
-    <w:p>
-      <w:pPr>
-        <w:pStyle w:val="Heading3"/>
-        <w:rPr>
-          <w:lang w:val="pt-BR"/>
-        </w:rPr>
-      </w:pPr>
-      <w:bookmarkStart w:id="29" w:name="__RefHeading___Toc4936_1880389447"/>
-      <w:bookmarkEnd w:id="29"/>
-      <w:r>
-        <w:rPr>
-          <w:lang w:val="pt-BR"/>
-        </w:rPr>
-        <w:t>Análise descritiva</w:t>
-      </w:r>
-    </w:p>
-    <w:p>
-      <w:pPr>
-        <w:pStyle w:val="FirstParagraph"/>
-        <w:rPr>
-          <w:lang w:val="pt-BR"/>
-        </w:rPr>
-      </w:pPr>
-      <w:r>
-        <w:rPr>
-          <w:lang w:val="pt-BR"/>
-        </w:rPr>
-        <w:t>O perfil epidemiológico das AP incluídas no estudo será descrito na baseline, com os dados do Censo brasileiro de 2010. As características demográficas (sexo e faixa etária) serão descritas como total de residentes em cada AP.</w:t>
-      </w:r>
-    </w:p>
-    <w:p>
-      <w:pPr>
-        <w:pStyle w:val="TextBody"/>
-        <w:rPr>
-          <w:lang w:val="pt-BR"/>
-        </w:rPr>
-      </w:pPr>
-      <w:bookmarkStart w:id="30" w:name="análise-descritiva"/>
-      <w:r>
-        <w:rPr>
-          <w:lang w:val="pt-BR"/>
-        </w:rPr>
-        <w:t>As tendências de vacinação e de internações em cada AP serão resumidas em tabelas e visualizadas em gráficos exploratórios. As curvas de tendência de internação hospitalar de cada uma das dez APs serão criadas para cada uma das faixas etárias (60 a 69 anos, 70 a 79 anos e 80 anos ou mais), estratificando por etapa do esquema vacinal (dose 1, dose 2 e dose de reforço).</w:t>
-      </w:r>
-      <w:bookmarkEnd w:id="30"/>
-    </w:p>
-    <w:p>
-      <w:pPr>
-        <w:pStyle w:val="Heading3"/>
-        <w:rPr>
-          <w:lang w:val="pt-BR"/>
-        </w:rPr>
-      </w:pPr>
-      <w:bookmarkStart w:id="31" w:name="__RefHeading___Toc4938_1880389447"/>
-      <w:bookmarkEnd w:id="31"/>
-      <w:r>
-        <w:rPr>
-          <w:lang w:val="pt-BR"/>
-        </w:rPr>
-        <w:t>Análise inferencial</w:t>
-      </w:r>
-    </w:p>
-    <w:p>
-      <w:pPr>
-        <w:pStyle w:val="FirstParagraph"/>
-        <w:rPr>
-          <w:lang w:val="pt-BR"/>
-        </w:rPr>
-      </w:pPr>
-      <w:bookmarkStart w:id="32" w:name="análise-inferencial"/>
-      <w:r>
-        <w:rPr>
-          <w:lang w:val="pt-BR"/>
-        </w:rPr>
-        <w:t>Todas as análises inferenciais serão realizadas com base nos modelos estatísticos (descritos na próxima seção).</w:t>
-      </w:r>
-      <w:bookmarkEnd w:id="32"/>
-    </w:p>
-    <w:p>
-      <w:pPr>
-        <w:pStyle w:val="Heading3"/>
-        <w:rPr>
-          <w:lang w:val="pt-BR"/>
-        </w:rPr>
-      </w:pPr>
-      <w:bookmarkStart w:id="33" w:name="__RefHeading___Toc4940_1880389447"/>
-      <w:bookmarkEnd w:id="33"/>
-      <w:r>
-        <w:rPr>
-          <w:lang w:val="pt-BR"/>
-        </w:rPr>
-        <w:t>Modelagem estatística</w:t>
-      </w:r>
-    </w:p>
-    <w:p>
-      <w:pPr>
-        <w:pStyle w:val="FirstParagraph"/>
-        <w:rPr>
-          <w:lang w:val="pt-BR"/>
-        </w:rPr>
-      </w:pPr>
-      <w:bookmarkStart w:id="34" w:name="modelagem-estatística"/>
-      <w:r>
-        <w:rPr>
-          <w:lang w:val="pt-BR"/>
-        </w:rPr>
-        <w:t>Modelos de regressão linear múltipla serão usados para estimar a associação entre a taxa mensal de cobertura vacinal e a taxa de internação por SRAG. Para avaliar o impacto de cada covariável usada no controle, planeja-se criar diversos modelos em complexidade crescente. A estimativa bruta da associação entre a cobertura vacinal como variável independente e a taxa de internações como variável dependente será avaliada com uma regressão linear simples. Outros modelos acrescentarão a a AP, a AP e a faixa etária, e a etapa do esquema vacinal (dose 1, dose 2 ou única e dose de reforço) como variáveis de controle. O modelo final incluirá a cobertura vacinal como variável independente e todas as variáveis acima como variáveis de controle.</w:t>
-      </w:r>
-      <w:bookmarkEnd w:id="34"/>
-    </w:p>
-    <w:p>
-      <w:pPr>
-        <w:pStyle w:val="Heading3"/>
-        <w:rPr>
-          <w:lang w:val="pt-BR"/>
-        </w:rPr>
-      </w:pPr>
-      <w:bookmarkStart w:id="35" w:name="__RefHeading___Toc4942_1880389447"/>
-      <w:bookmarkEnd w:id="35"/>
-      <w:r>
-        <w:rPr>
-          <w:lang w:val="pt-BR"/>
-        </w:rPr>
-        <w:t>Dados faltantes</w:t>
-      </w:r>
-    </w:p>
-    <w:p>
-      <w:pPr>
-        <w:pStyle w:val="FirstParagraph"/>
-        <w:rPr>
-          <w:lang w:val="pt-BR"/>
-        </w:rPr>
-      </w:pPr>
-      <w:bookmarkStart w:id="36" w:name="dados-faltantes"/>
-      <w:bookmarkStart w:id="37" w:name="análises-estatísticas"/>
-      <w:r>
-        <w:rPr>
-          <w:lang w:val="pt-BR"/>
-        </w:rPr>
-        <w:t>Não serão realizadas imputações de dados faltantes. Todas as avaliações serão realizadas como análises de casos completos.</w:t>
-      </w:r>
-      <w:bookmarkEnd w:id="36"/>
-      <w:bookmarkEnd w:id="37"/>
-    </w:p>
-    <w:p>
-      <w:pPr>
-        <w:pStyle w:val="Heading2"/>
-        <w:rPr>
-          <w:lang w:val="pt-BR"/>
-        </w:rPr>
-      </w:pPr>
-      <w:bookmarkStart w:id="38" w:name="__RefHeading___Toc4944_1880389447"/>
-      <w:bookmarkEnd w:id="38"/>
-      <w:r>
-        <w:rPr>
-          <w:lang w:val="pt-BR"/>
-        </w:rPr>
-        <w:t>Significância e Intervalos de Confiança</w:t>
-      </w:r>
-    </w:p>
-    <w:p>
-      <w:pPr>
-        <w:pStyle w:val="FirstParagraph"/>
-        <w:rPr>
-          <w:lang w:val="pt-BR"/>
-        </w:rPr>
-      </w:pPr>
-      <w:bookmarkStart w:id="39" w:name="significância-e-intervalos-de-confiança"/>
-      <w:r>
-        <w:rPr>
-          <w:lang w:val="pt-BR"/>
-        </w:rPr>
-        <w:t>Todas as análises serão realizadas ao nível de significância de 5%. Todos os testes de hipóteses e intervalos de confiança calculados serão bicaudais.</w:t>
-      </w:r>
-      <w:bookmarkEnd w:id="39"/>
-    </w:p>
-    <w:p>
-      <w:pPr>
-        <w:pStyle w:val="Heading2"/>
-        <w:rPr>
-          <w:lang w:val="pt-BR"/>
-        </w:rPr>
-      </w:pPr>
-      <w:bookmarkStart w:id="40" w:name="__RefHeading___Toc4946_1880389447"/>
-      <w:bookmarkEnd w:id="40"/>
-      <w:r>
-        <w:rPr>
-          <w:lang w:val="pt-BR"/>
-        </w:rPr>
-        <w:t>Tamanho da amostra e Poder</w:t>
-      </w:r>
-    </w:p>
-    <w:p>
-      <w:pPr>
-        <w:pStyle w:val="FirstParagraph"/>
-        <w:rPr>
-          <w:lang w:val="pt-BR"/>
-        </w:rPr>
-      </w:pPr>
-      <w:bookmarkStart w:id="41" w:name="tamanho-da-amostra-e-poder"/>
-      <w:r>
-        <w:rPr>
-          <w:lang w:val="pt-BR"/>
-        </w:rPr>
-        <w:t>N/A</w:t>
-      </w:r>
-      <w:bookmarkEnd w:id="41"/>
-    </w:p>
-    <w:p>
-      <w:pPr>
-        <w:pStyle w:val="Heading2"/>
-        <w:rPr>
-          <w:lang w:val="pt-BR"/>
-        </w:rPr>
-      </w:pPr>
-      <w:bookmarkStart w:id="42" w:name="__RefHeading___Toc4948_1880389447"/>
-      <w:bookmarkStart w:id="43" w:name="softwares-utilizados"/>
-      <w:bookmarkEnd w:id="42"/>
-      <w:r>
-        <w:rPr>
-          <w:lang w:val="pt-BR"/>
-        </w:rPr>
-        <w:t>Softwares utilizados</w:t>
-      </w:r>
-    </w:p>
-    <w:p>
-      <w:pPr>
-        <w:pStyle w:val="FirstParagraph"/>
-        <w:rPr/>
-      </w:pPr>
-      <w:r>
-        <w:rPr>
-          <w:lang w:val="pt-BR"/>
-        </w:rPr>
-        <w:t xml:space="preserve">Esta análise será realizada utilizando-se o software </w:t>
-      </w:r>
-      <w:r>
-        <w:rPr>
-          <w:rStyle w:val="VerbatimChar"/>
-          <w:lang w:val="pt-BR"/>
-        </w:rPr>
-        <w:t>R</w:t>
-      </w:r>
-      <w:r>
-        <w:rPr>
-          <w:lang w:val="pt-BR"/>
-        </w:rPr>
-        <w:t xml:space="preserve"> versão 4.1.3.</w:t>
-      </w:r>
-      <w:bookmarkEnd w:id="27"/>
-      <w:bookmarkEnd w:id="43"/>
-    </w:p>
-    <w:p>
-      <w:pPr>
-        <w:pStyle w:val="Heading1"/>
-        <w:rPr>
-          <w:lang w:val="pt-BR"/>
-        </w:rPr>
-      </w:pPr>
-      <w:bookmarkStart w:id="44" w:name="__RefHeading___Toc4950_1880389447"/>
-      <w:bookmarkEnd w:id="44"/>
-      <w:r>
-        <w:rPr>
-          <w:lang w:val="pt-BR"/>
-        </w:rPr>
-        <w:t>Observações e limitações</w:t>
-      </w:r>
-    </w:p>
-    <w:p>
-      <w:pPr>
-        <w:pStyle w:val="FirstParagraph"/>
-        <w:rPr>
-          <w:lang w:val="pt-BR"/>
-        </w:rPr>
-      </w:pPr>
-      <w:r>
-        <w:rPr>
-          <w:b/>
-          <w:bCs/>
-          <w:lang w:val="pt-BR"/>
-        </w:rPr>
-        <w:t>Perfil epidemiológico estático</w:t>
-      </w:r>
-    </w:p>
-    <w:p>
-      <w:pPr>
-        <w:pStyle w:val="TextBody"/>
-        <w:rPr>
-          <w:lang w:val="pt-BR"/>
-        </w:rPr>
-      </w:pPr>
-      <w:r>
-        <w:rPr>
-          <w:lang w:val="pt-BR"/>
-        </w:rPr>
-        <w:t>Os dados utilizados para a descrição do perfil epidemiológico dos idosos neste estudo vêm do Censo 2010, e portando não variam ao longo do ano de 2021. Por este motivo, não será possível utilizar nem o sexo tampouco o tamanho da população como covariáveis para ajustar a incidência de casos de SRAG. Por este motivo apenas as taxas de casos será reportado nesta análise.</w:t>
-      </w:r>
-    </w:p>
-    <w:p>
-      <w:pPr>
-        <w:pStyle w:val="TextBody"/>
-        <w:rPr>
-          <w:lang w:val="pt-BR"/>
-        </w:rPr>
-      </w:pPr>
-      <w:r>
-        <w:rPr>
-          <w:b/>
-          <w:bCs/>
-          <w:lang w:val="pt-BR"/>
-        </w:rPr>
-        <w:t>Censo desatualizado</w:t>
-      </w:r>
-    </w:p>
-    <w:p>
-      <w:pPr>
-        <w:pStyle w:val="TextBody"/>
-        <w:rPr>
-          <w:lang w:val="pt-BR"/>
-        </w:rPr>
-      </w:pPr>
-      <w:bookmarkStart w:id="45" w:name="observações-e-limitações"/>
-      <w:r>
-        <w:rPr>
-          <w:lang w:val="pt-BR"/>
-        </w:rPr>
-        <w:t>Além do mencionado acima, os dados que descrevem o perfil estão desatualizados em relação aos valores reais da população alvo. Isto introduziria um risco de viés em estimativas de incidência de SRAG pois, se a população atual for maior que a população descrita em 2010, a taxa de incidência com base nos casos de 2021 será menor que o avaliado com os dados disponíveis. Por este motivo apenas o número de casos será reportado nesta análise.</w:t>
-      </w:r>
-      <w:bookmarkEnd w:id="45"/>
-    </w:p>
-    <w:p>
-      <w:pPr>
-        <w:pStyle w:val="Heading1"/>
-        <w:rPr>
-          <w:lang w:val="pt-BR"/>
-        </w:rPr>
-      </w:pPr>
-      <w:bookmarkStart w:id="46" w:name="__RefHeading___Toc4952_1880389447"/>
-      <w:bookmarkStart w:id="47" w:name="referências"/>
-      <w:bookmarkEnd w:id="46"/>
-      <w:r>
-        <w:rPr>
-          <w:lang w:val="pt-BR"/>
-        </w:rPr>
-        <w:t>Referências</w:t>
+        <w:t>(Mensuração específica) Internações por SRAG</w:t>
       </w:r>
     </w:p>
     <w:p>
@@ -4699,17 +4217,9 @@
       </w:pPr>
       <w:r>
         <w:rPr>
-          <w:b/>
-          <w:bCs/>
-          <w:lang w:val="pt-BR"/>
-        </w:rPr>
-        <w:t>SAR-2022-016-JB-v02</w:t>
-      </w:r>
-      <w:r>
-        <w:rPr>
-          <w:lang w:val="pt-BR"/>
-        </w:rPr>
-        <w:t xml:space="preserve"> – Associação entre vacinação de COVID-19 e internações por SRAG em idosos nas áreas programáticas do Rio de Janeiro/RJ em 2021</w:t>
+          <w:lang w:val="pt-BR"/>
+        </w:rPr>
+        <w:t>(Métrica específica) Valor final</w:t>
       </w:r>
     </w:p>
     <w:p>
@@ -4718,6 +4228,496 @@
         <w:numPr>
           <w:ilvl w:val="0"/>
           <w:numId w:val="13"/>
+        </w:numPr>
+        <w:rPr>
+          <w:lang w:val="pt-BR"/>
+        </w:rPr>
+      </w:pPr>
+      <w:r>
+        <w:rPr>
+          <w:lang w:val="pt-BR"/>
+        </w:rPr>
+        <w:t>(Método de agregação) Soma</w:t>
+      </w:r>
+    </w:p>
+    <w:p>
+      <w:pPr>
+        <w:pStyle w:val="FirstParagraph"/>
+        <w:rPr>
+          <w:lang w:val="pt-BR"/>
+        </w:rPr>
+      </w:pPr>
+      <w:r>
+        <w:rPr>
+          <w:b/>
+          <w:bCs/>
+          <w:lang w:val="pt-BR"/>
+        </w:rPr>
+        <w:t>Desfecho primário</w:t>
+      </w:r>
+    </w:p>
+    <w:p>
+      <w:pPr>
+        <w:pStyle w:val="TextBody"/>
+        <w:rPr>
+          <w:lang w:val="pt-BR"/>
+        </w:rPr>
+      </w:pPr>
+      <w:bookmarkStart w:id="22" w:name="desfechos"/>
+      <w:r>
+        <w:rPr>
+          <w:lang w:val="pt-BR"/>
+        </w:rPr>
+        <w:t>Taxa de internações por qualquer SRAG em idosos, por 100 habitantes.</w:t>
+      </w:r>
+      <w:bookmarkEnd w:id="22"/>
+    </w:p>
+    <w:p>
+      <w:pPr>
+        <w:pStyle w:val="Heading2"/>
+        <w:rPr>
+          <w:lang w:val="pt-BR"/>
+        </w:rPr>
+      </w:pPr>
+      <w:bookmarkStart w:id="23" w:name="__RefHeading___Toc4930_1880389447"/>
+      <w:bookmarkEnd w:id="23"/>
+      <w:r>
+        <w:rPr>
+          <w:lang w:val="pt-BR"/>
+        </w:rPr>
+        <w:t>Covariáveis</w:t>
+      </w:r>
+    </w:p>
+    <w:p>
+      <w:pPr>
+        <w:pStyle w:val="FirstParagraph"/>
+        <w:rPr>
+          <w:lang w:val="pt-BR"/>
+        </w:rPr>
+      </w:pPr>
+      <w:bookmarkStart w:id="24" w:name="parâmetros-do-estudo"/>
+      <w:bookmarkStart w:id="25" w:name="covariáveis"/>
+      <w:r>
+        <w:rPr>
+          <w:lang w:val="pt-BR"/>
+        </w:rPr>
+        <w:t>A direção e força da associação entre a cobertura da vacinação contra COVID-19 serão controladas pela faixa etária, etapa do esquema vacinal (dose 1, dose 2 ou única e dose de reforço) e pela estrutura geográfica definida pela AP de residência.</w:t>
+      </w:r>
+      <w:bookmarkEnd w:id="24"/>
+      <w:bookmarkEnd w:id="25"/>
+    </w:p>
+    <w:p>
+      <w:pPr>
+        <w:pStyle w:val="Heading1"/>
+        <w:rPr>
+          <w:lang w:val="pt-BR"/>
+        </w:rPr>
+      </w:pPr>
+      <w:bookmarkStart w:id="26" w:name="__RefHeading___Toc4932_1880389447"/>
+      <w:bookmarkStart w:id="27" w:name="métodos-estatísticos"/>
+      <w:bookmarkEnd w:id="26"/>
+      <w:r>
+        <w:rPr>
+          <w:lang w:val="pt-BR"/>
+        </w:rPr>
+        <w:t>Métodos estatísticos</w:t>
+      </w:r>
+    </w:p>
+    <w:p>
+      <w:pPr>
+        <w:pStyle w:val="Heading2"/>
+        <w:rPr>
+          <w:lang w:val="pt-BR"/>
+        </w:rPr>
+      </w:pPr>
+      <w:bookmarkStart w:id="28" w:name="__RefHeading___Toc4934_1880389447"/>
+      <w:bookmarkEnd w:id="28"/>
+      <w:r>
+        <w:rPr>
+          <w:lang w:val="pt-BR"/>
+        </w:rPr>
+        <w:t>Análises estatísticas</w:t>
+      </w:r>
+    </w:p>
+    <w:p>
+      <w:pPr>
+        <w:pStyle w:val="Heading3"/>
+        <w:rPr>
+          <w:lang w:val="pt-BR"/>
+        </w:rPr>
+      </w:pPr>
+      <w:bookmarkStart w:id="29" w:name="__RefHeading___Toc4936_1880389447"/>
+      <w:bookmarkEnd w:id="29"/>
+      <w:r>
+        <w:rPr>
+          <w:lang w:val="pt-BR"/>
+        </w:rPr>
+        <w:t>Análise descritiva</w:t>
+      </w:r>
+    </w:p>
+    <w:p>
+      <w:pPr>
+        <w:pStyle w:val="FirstParagraph"/>
+        <w:rPr>
+          <w:lang w:val="pt-BR"/>
+        </w:rPr>
+      </w:pPr>
+      <w:r>
+        <w:rPr>
+          <w:lang w:val="pt-BR"/>
+        </w:rPr>
+        <w:t>O perfil epidemiológico das AP incluídas no estudo será descrito na baseline, com os dados do Censo brasileiro de 2010. As características demográficas (sexo e faixa etária) serão descritas como total de residentes em cada AP.</w:t>
+      </w:r>
+    </w:p>
+    <w:p>
+      <w:pPr>
+        <w:pStyle w:val="TextBody"/>
+        <w:rPr>
+          <w:lang w:val="pt-BR"/>
+        </w:rPr>
+      </w:pPr>
+      <w:bookmarkStart w:id="30" w:name="análise-descritiva"/>
+      <w:r>
+        <w:rPr>
+          <w:lang w:val="pt-BR"/>
+        </w:rPr>
+        <w:t>As tendências de vacinação e de internações em cada AP serão resumidas em tabelas e visualizadas em gráficos exploratórios. As curvas de tendência de internação hospitalar de cada uma das dez APs serão criadas para cada uma das faixas etárias (60 a 69 anos, 70 a 79 anos e 80 anos ou mais), estratificando por etapa do esquema vacinal (dose 1, dose 2 e dose de reforço).</w:t>
+      </w:r>
+      <w:bookmarkEnd w:id="30"/>
+    </w:p>
+    <w:p>
+      <w:pPr>
+        <w:pStyle w:val="Heading3"/>
+        <w:rPr>
+          <w:lang w:val="pt-BR"/>
+        </w:rPr>
+      </w:pPr>
+      <w:bookmarkStart w:id="31" w:name="__RefHeading___Toc4938_1880389447"/>
+      <w:bookmarkEnd w:id="31"/>
+      <w:r>
+        <w:rPr>
+          <w:lang w:val="pt-BR"/>
+        </w:rPr>
+        <w:t>Análise inferencial</w:t>
+      </w:r>
+    </w:p>
+    <w:p>
+      <w:pPr>
+        <w:pStyle w:val="FirstParagraph"/>
+        <w:rPr>
+          <w:lang w:val="pt-BR"/>
+        </w:rPr>
+      </w:pPr>
+      <w:bookmarkStart w:id="32" w:name="análise-inferencial"/>
+      <w:r>
+        <w:rPr>
+          <w:lang w:val="pt-BR"/>
+        </w:rPr>
+        <w:t>Todas as análises inferenciais serão realizadas com base nos modelos estatísticos (descritos na próxima seção).</w:t>
+      </w:r>
+      <w:bookmarkEnd w:id="32"/>
+    </w:p>
+    <w:p>
+      <w:pPr>
+        <w:pStyle w:val="Heading3"/>
+        <w:rPr>
+          <w:lang w:val="pt-BR"/>
+        </w:rPr>
+      </w:pPr>
+      <w:bookmarkStart w:id="33" w:name="__RefHeading___Toc4940_1880389447"/>
+      <w:bookmarkEnd w:id="33"/>
+      <w:r>
+        <w:rPr>
+          <w:lang w:val="pt-BR"/>
+        </w:rPr>
+        <w:t>Modelagem estatística</w:t>
+      </w:r>
+    </w:p>
+    <w:p>
+      <w:pPr>
+        <w:pStyle w:val="FirstParagraph"/>
+        <w:rPr>
+          <w:lang w:val="pt-BR"/>
+        </w:rPr>
+      </w:pPr>
+      <w:bookmarkStart w:id="34" w:name="modelagem-estatística"/>
+      <w:r>
+        <w:rPr>
+          <w:lang w:val="pt-BR"/>
+        </w:rPr>
+        <w:t>Modelos de regressão linear múltipla serão usados para estimar a associação entre a taxa mensal de cobertura vacinal e a taxa de internação por SRAG. Para avaliar o impacto de cada covariável usada no controle, planeja-se criar diversos modelos em complexidade crescente. A estimativa bruta da associação entre a cobertura vacinal como variável independente e a taxa de internações como variável dependente será avaliada com uma regressão linear simples. Outros modelos acrescentarão a a AP, a AP e a faixa etária, e a etapa do esquema vacinal (dose 1, dose 2 ou única e dose de reforço) como variáveis de controle. O modelo final incluirá a cobertura vacinal como variável independente e todas as variáveis acima como variáveis de controle.</w:t>
+      </w:r>
+      <w:bookmarkEnd w:id="34"/>
+    </w:p>
+    <w:p>
+      <w:pPr>
+        <w:pStyle w:val="Heading3"/>
+        <w:rPr>
+          <w:lang w:val="pt-BR"/>
+        </w:rPr>
+      </w:pPr>
+      <w:bookmarkStart w:id="35" w:name="__RefHeading___Toc4942_1880389447"/>
+      <w:bookmarkEnd w:id="35"/>
+      <w:r>
+        <w:rPr>
+          <w:lang w:val="pt-BR"/>
+        </w:rPr>
+        <w:t>Dados faltantes</w:t>
+      </w:r>
+    </w:p>
+    <w:p>
+      <w:pPr>
+        <w:pStyle w:val="FirstParagraph"/>
+        <w:rPr>
+          <w:lang w:val="pt-BR"/>
+        </w:rPr>
+      </w:pPr>
+      <w:bookmarkStart w:id="36" w:name="análises-estatísticas"/>
+      <w:bookmarkStart w:id="37" w:name="dados-faltantes"/>
+      <w:r>
+        <w:rPr>
+          <w:lang w:val="pt-BR"/>
+        </w:rPr>
+        <w:t>Não serão realizadas imputações de dados faltantes. Todas as avaliações serão realizadas como análises de casos completos.</w:t>
+      </w:r>
+      <w:bookmarkEnd w:id="36"/>
+      <w:bookmarkEnd w:id="37"/>
+    </w:p>
+    <w:p>
+      <w:pPr>
+        <w:pStyle w:val="Heading2"/>
+        <w:rPr>
+          <w:lang w:val="pt-BR"/>
+        </w:rPr>
+      </w:pPr>
+      <w:bookmarkStart w:id="38" w:name="__RefHeading___Toc4944_1880389447"/>
+      <w:bookmarkEnd w:id="38"/>
+      <w:r>
+        <w:rPr>
+          <w:lang w:val="pt-BR"/>
+        </w:rPr>
+        <w:t>Significância e Intervalos de Confiança</w:t>
+      </w:r>
+    </w:p>
+    <w:p>
+      <w:pPr>
+        <w:pStyle w:val="FirstParagraph"/>
+        <w:rPr>
+          <w:lang w:val="pt-BR"/>
+        </w:rPr>
+      </w:pPr>
+      <w:bookmarkStart w:id="39" w:name="significância-e-intervalos-de-confiança"/>
+      <w:r>
+        <w:rPr>
+          <w:lang w:val="pt-BR"/>
+        </w:rPr>
+        <w:t>Todas as análises serão realizadas ao nível de significância de 5%. Todos os testes de hipóteses e intervalos de confiança calculados serão bicaudais.</w:t>
+      </w:r>
+      <w:bookmarkEnd w:id="39"/>
+    </w:p>
+    <w:p>
+      <w:pPr>
+        <w:pStyle w:val="Heading2"/>
+        <w:rPr>
+          <w:lang w:val="pt-BR"/>
+        </w:rPr>
+      </w:pPr>
+      <w:bookmarkStart w:id="40" w:name="__RefHeading___Toc4946_1880389447"/>
+      <w:bookmarkEnd w:id="40"/>
+      <w:r>
+        <w:rPr>
+          <w:lang w:val="pt-BR"/>
+        </w:rPr>
+        <w:t>Tamanho da amostra e Poder</w:t>
+      </w:r>
+    </w:p>
+    <w:p>
+      <w:pPr>
+        <w:pStyle w:val="FirstParagraph"/>
+        <w:rPr>
+          <w:lang w:val="pt-BR"/>
+        </w:rPr>
+      </w:pPr>
+      <w:bookmarkStart w:id="41" w:name="tamanho-da-amostra-e-poder"/>
+      <w:r>
+        <w:rPr>
+          <w:lang w:val="pt-BR"/>
+        </w:rPr>
+        <w:t>N/A</w:t>
+      </w:r>
+      <w:bookmarkEnd w:id="41"/>
+    </w:p>
+    <w:p>
+      <w:pPr>
+        <w:pStyle w:val="Heading2"/>
+        <w:rPr>
+          <w:lang w:val="pt-BR"/>
+        </w:rPr>
+      </w:pPr>
+      <w:bookmarkStart w:id="42" w:name="__RefHeading___Toc4948_1880389447"/>
+      <w:bookmarkStart w:id="43" w:name="softwares-utilizados"/>
+      <w:bookmarkEnd w:id="42"/>
+      <w:r>
+        <w:rPr>
+          <w:lang w:val="pt-BR"/>
+        </w:rPr>
+        <w:t>Softwares utilizados</w:t>
+      </w:r>
+    </w:p>
+    <w:p>
+      <w:pPr>
+        <w:pStyle w:val="FirstParagraph"/>
+        <w:rPr/>
+      </w:pPr>
+      <w:r>
+        <w:rPr>
+          <w:lang w:val="pt-BR"/>
+        </w:rPr>
+        <w:t xml:space="preserve">Esta análise será realizada utilizando-se o software </w:t>
+      </w:r>
+      <w:r>
+        <w:rPr>
+          <w:rStyle w:val="VerbatimChar"/>
+          <w:lang w:val="pt-BR"/>
+        </w:rPr>
+        <w:t>R</w:t>
+      </w:r>
+      <w:r>
+        <w:rPr>
+          <w:lang w:val="pt-BR"/>
+        </w:rPr>
+        <w:t xml:space="preserve"> versão 4.1.3.</w:t>
+      </w:r>
+      <w:bookmarkEnd w:id="27"/>
+      <w:bookmarkEnd w:id="43"/>
+    </w:p>
+    <w:p>
+      <w:pPr>
+        <w:pStyle w:val="Heading1"/>
+        <w:rPr>
+          <w:lang w:val="pt-BR"/>
+        </w:rPr>
+      </w:pPr>
+      <w:bookmarkStart w:id="44" w:name="__RefHeading___Toc4950_1880389447"/>
+      <w:bookmarkEnd w:id="44"/>
+      <w:r>
+        <w:rPr>
+          <w:lang w:val="pt-BR"/>
+        </w:rPr>
+        <w:t>Observações e limitações</w:t>
+      </w:r>
+    </w:p>
+    <w:p>
+      <w:pPr>
+        <w:pStyle w:val="FirstParagraph"/>
+        <w:rPr>
+          <w:lang w:val="pt-BR"/>
+        </w:rPr>
+      </w:pPr>
+      <w:r>
+        <w:rPr>
+          <w:b/>
+          <w:bCs/>
+          <w:lang w:val="pt-BR"/>
+        </w:rPr>
+        <w:t>Perfil epidemiológico estático</w:t>
+      </w:r>
+    </w:p>
+    <w:p>
+      <w:pPr>
+        <w:pStyle w:val="TextBody"/>
+        <w:rPr>
+          <w:lang w:val="pt-BR"/>
+        </w:rPr>
+      </w:pPr>
+      <w:r>
+        <w:rPr>
+          <w:lang w:val="pt-BR"/>
+        </w:rPr>
+        <w:t>Os dados utilizados para a descrição do perfil epidemiológico dos idosos neste estudo vêm do Censo 2010, e portando não variam ao longo do ano de 2021. Por este motivo, não será possível utilizar nem o sexo tampouco o tamanho da população como covariáveis para ajustar a incidência de casos de SRAG. Por este motivo apenas as taxas de casos será reportado nesta análise.</w:t>
+      </w:r>
+    </w:p>
+    <w:p>
+      <w:pPr>
+        <w:pStyle w:val="TextBody"/>
+        <w:rPr>
+          <w:lang w:val="pt-BR"/>
+        </w:rPr>
+      </w:pPr>
+      <w:r>
+        <w:rPr>
+          <w:b/>
+          <w:bCs/>
+          <w:lang w:val="pt-BR"/>
+        </w:rPr>
+        <w:t>Censo desatualizado</w:t>
+      </w:r>
+    </w:p>
+    <w:p>
+      <w:pPr>
+        <w:pStyle w:val="TextBody"/>
+        <w:rPr>
+          <w:lang w:val="pt-BR"/>
+        </w:rPr>
+      </w:pPr>
+      <w:bookmarkStart w:id="45" w:name="observações-e-limitações"/>
+      <w:r>
+        <w:rPr>
+          <w:lang w:val="pt-BR"/>
+        </w:rPr>
+        <w:t>Além do mencionado acima, os dados que descrevem o perfil estão desatualizados em relação aos valores reais da população alvo. Isto introduziria um risco de viés em estimativas de incidência de SRAG pois, se a população atual for maior que a população descrita em 2010, a taxa de incidência com base nos casos de 2021 será menor que o avaliado com os dados disponíveis. Por este motivo apenas o número de casos será reportado nesta análise.</w:t>
+      </w:r>
+      <w:bookmarkEnd w:id="45"/>
+    </w:p>
+    <w:p>
+      <w:pPr>
+        <w:pStyle w:val="Heading1"/>
+        <w:rPr>
+          <w:lang w:val="pt-BR"/>
+        </w:rPr>
+      </w:pPr>
+      <w:bookmarkStart w:id="46" w:name="__RefHeading___Toc4952_1880389447"/>
+      <w:bookmarkStart w:id="47" w:name="referências"/>
+      <w:bookmarkEnd w:id="46"/>
+      <w:r>
+        <w:rPr>
+          <w:lang w:val="pt-BR"/>
+        </w:rPr>
+        <w:t>Referências</w:t>
+      </w:r>
+    </w:p>
+    <w:p>
+      <w:pPr>
+        <w:pStyle w:val="Compact"/>
+        <w:numPr>
+          <w:ilvl w:val="0"/>
+          <w:numId w:val="14"/>
+        </w:numPr>
+        <w:rPr>
+          <w:lang w:val="pt-BR"/>
+        </w:rPr>
+      </w:pPr>
+      <w:r>
+        <w:rPr>
+          <w:b/>
+          <w:bCs/>
+          <w:lang w:val="pt-BR"/>
+        </w:rPr>
+        <w:t>SAR-2022-016-JB-v02</w:t>
+      </w:r>
+      <w:r>
+        <w:rPr>
+          <w:lang w:val="pt-BR"/>
+        </w:rPr>
+        <w:t xml:space="preserve"> – Associação entre vacinação de COVID-19 e internações por SRAG em idosos nas áreas programáticas do Rio de Janeiro/RJ em 2021</w:t>
+      </w:r>
+    </w:p>
+    <w:p>
+      <w:pPr>
+        <w:pStyle w:val="Compact"/>
+        <w:numPr>
+          <w:ilvl w:val="0"/>
+          <w:numId w:val="15"/>
         </w:numPr>
         <w:rPr/>
       </w:pPr>
@@ -4748,7 +4748,7 @@
         <w:pStyle w:val="Compact"/>
         <w:numPr>
           <w:ilvl w:val="0"/>
-          <w:numId w:val="14"/>
+          <w:numId w:val="16"/>
         </w:numPr>
         <w:rPr/>
       </w:pPr>
@@ -4881,8 +4881,8 @@
         <w:rPr/>
       </w:pPr>
       <w:hyperlink r:id="rId4">
-        <w:bookmarkStart w:id="50" w:name="disponibilidade"/>
-        <w:bookmarkStart w:id="51" w:name="apêndice"/>
+        <w:bookmarkStart w:id="50" w:name="apêndice"/>
+        <w:bookmarkStart w:id="51" w:name="disponibilidade"/>
         <w:r>
           <w:rPr>
             <w:rStyle w:val="InternetLink"/>
@@ -5005,8 +5005,8 @@
       <w:gridCol w:w="1633"/>
       <w:gridCol w:w="194"/>
       <w:gridCol w:w="974"/>
-      <w:gridCol w:w="202"/>
-      <w:gridCol w:w="637"/>
+      <w:gridCol w:w="203"/>
+      <w:gridCol w:w="636"/>
       <w:gridCol w:w="183"/>
       <w:gridCol w:w="1059"/>
     </w:tblGrid>
@@ -5286,7 +5286,7 @@
       </w:tc>
       <w:tc>
         <w:tcPr>
-          <w:tcW w:w="202" w:type="dxa"/>
+          <w:tcW w:w="203" w:type="dxa"/>
           <w:tcBorders/>
           <w:vAlign w:val="center"/>
         </w:tcPr>
@@ -5308,7 +5308,7 @@
       </w:tc>
       <w:tc>
         <w:tcPr>
-          <w:tcW w:w="637" w:type="dxa"/>
+          <w:tcW w:w="636" w:type="dxa"/>
           <w:tcBorders/>
           <w:vAlign w:val="center"/>
         </w:tcPr>
@@ -6277,6 +6277,244 @@
   </w:abstractNum>
   <w:abstractNum w:abstractNumId="5">
     <w:lvl w:ilvl="0">
+      <w:start w:val="1"/>
+      <w:numFmt w:val="decimal"/>
+      <w:lvlText w:val="%1."/>
+      <w:lvlJc w:val="left"/>
+      <w:pPr>
+        <w:tabs>
+          <w:tab w:val="num" w:pos="0"/>
+        </w:tabs>
+        <w:ind w:left="720" w:hanging="480"/>
+      </w:pPr>
+      <w:rPr/>
+    </w:lvl>
+    <w:lvl w:ilvl="1">
+      <w:start w:val="1"/>
+      <w:numFmt w:val="decimal"/>
+      <w:lvlText w:val="%2."/>
+      <w:lvlJc w:val="left"/>
+      <w:pPr>
+        <w:tabs>
+          <w:tab w:val="num" w:pos="0"/>
+        </w:tabs>
+        <w:ind w:left="1440" w:hanging="480"/>
+      </w:pPr>
+      <w:rPr/>
+    </w:lvl>
+    <w:lvl w:ilvl="2">
+      <w:start w:val="1"/>
+      <w:numFmt w:val="decimal"/>
+      <w:lvlText w:val="%3."/>
+      <w:lvlJc w:val="left"/>
+      <w:pPr>
+        <w:tabs>
+          <w:tab w:val="num" w:pos="0"/>
+        </w:tabs>
+        <w:ind w:left="2160" w:hanging="480"/>
+      </w:pPr>
+      <w:rPr/>
+    </w:lvl>
+    <w:lvl w:ilvl="3">
+      <w:start w:val="1"/>
+      <w:numFmt w:val="decimal"/>
+      <w:lvlText w:val="%4."/>
+      <w:lvlJc w:val="left"/>
+      <w:pPr>
+        <w:tabs>
+          <w:tab w:val="num" w:pos="0"/>
+        </w:tabs>
+        <w:ind w:left="2880" w:hanging="480"/>
+      </w:pPr>
+      <w:rPr/>
+    </w:lvl>
+    <w:lvl w:ilvl="4">
+      <w:start w:val="1"/>
+      <w:numFmt w:val="decimal"/>
+      <w:lvlText w:val="%5."/>
+      <w:lvlJc w:val="left"/>
+      <w:pPr>
+        <w:tabs>
+          <w:tab w:val="num" w:pos="0"/>
+        </w:tabs>
+        <w:ind w:left="3600" w:hanging="480"/>
+      </w:pPr>
+      <w:rPr/>
+    </w:lvl>
+    <w:lvl w:ilvl="5">
+      <w:start w:val="1"/>
+      <w:numFmt w:val="decimal"/>
+      <w:lvlText w:val="%6."/>
+      <w:lvlJc w:val="left"/>
+      <w:pPr>
+        <w:tabs>
+          <w:tab w:val="num" w:pos="0"/>
+        </w:tabs>
+        <w:ind w:left="4320" w:hanging="480"/>
+      </w:pPr>
+      <w:rPr/>
+    </w:lvl>
+    <w:lvl w:ilvl="6">
+      <w:start w:val="1"/>
+      <w:numFmt w:val="decimal"/>
+      <w:lvlText w:val="%7."/>
+      <w:lvlJc w:val="left"/>
+      <w:pPr>
+        <w:tabs>
+          <w:tab w:val="num" w:pos="0"/>
+        </w:tabs>
+        <w:ind w:left="5040" w:hanging="480"/>
+      </w:pPr>
+      <w:rPr/>
+    </w:lvl>
+    <w:lvl w:ilvl="7">
+      <w:start w:val="1"/>
+      <w:numFmt w:val="decimal"/>
+      <w:lvlText w:val="%8."/>
+      <w:lvlJc w:val="left"/>
+      <w:pPr>
+        <w:tabs>
+          <w:tab w:val="num" w:pos="0"/>
+        </w:tabs>
+        <w:ind w:left="5760" w:hanging="480"/>
+      </w:pPr>
+      <w:rPr/>
+    </w:lvl>
+    <w:lvl w:ilvl="8">
+      <w:start w:val="1"/>
+      <w:numFmt w:val="decimal"/>
+      <w:lvlText w:val="%9."/>
+      <w:lvlJc w:val="left"/>
+      <w:pPr>
+        <w:tabs>
+          <w:tab w:val="num" w:pos="0"/>
+        </w:tabs>
+        <w:ind w:left="6480" w:hanging="480"/>
+      </w:pPr>
+      <w:rPr/>
+    </w:lvl>
+  </w:abstractNum>
+  <w:abstractNum w:abstractNumId="6">
+    <w:lvl w:ilvl="0">
+      <w:start w:val="1"/>
+      <w:numFmt w:val="decimal"/>
+      <w:lvlText w:val="%1."/>
+      <w:lvlJc w:val="left"/>
+      <w:pPr>
+        <w:tabs>
+          <w:tab w:val="num" w:pos="0"/>
+        </w:tabs>
+        <w:ind w:left="720" w:hanging="480"/>
+      </w:pPr>
+      <w:rPr/>
+    </w:lvl>
+    <w:lvl w:ilvl="1">
+      <w:start w:val="1"/>
+      <w:numFmt w:val="decimal"/>
+      <w:lvlText w:val="%2."/>
+      <w:lvlJc w:val="left"/>
+      <w:pPr>
+        <w:tabs>
+          <w:tab w:val="num" w:pos="0"/>
+        </w:tabs>
+        <w:ind w:left="1440" w:hanging="480"/>
+      </w:pPr>
+      <w:rPr/>
+    </w:lvl>
+    <w:lvl w:ilvl="2">
+      <w:start w:val="1"/>
+      <w:numFmt w:val="decimal"/>
+      <w:lvlText w:val="%3."/>
+      <w:lvlJc w:val="left"/>
+      <w:pPr>
+        <w:tabs>
+          <w:tab w:val="num" w:pos="0"/>
+        </w:tabs>
+        <w:ind w:left="2160" w:hanging="480"/>
+      </w:pPr>
+      <w:rPr/>
+    </w:lvl>
+    <w:lvl w:ilvl="3">
+      <w:start w:val="1"/>
+      <w:numFmt w:val="decimal"/>
+      <w:lvlText w:val="%4."/>
+      <w:lvlJc w:val="left"/>
+      <w:pPr>
+        <w:tabs>
+          <w:tab w:val="num" w:pos="0"/>
+        </w:tabs>
+        <w:ind w:left="2880" w:hanging="480"/>
+      </w:pPr>
+      <w:rPr/>
+    </w:lvl>
+    <w:lvl w:ilvl="4">
+      <w:start w:val="1"/>
+      <w:numFmt w:val="decimal"/>
+      <w:lvlText w:val="%5."/>
+      <w:lvlJc w:val="left"/>
+      <w:pPr>
+        <w:tabs>
+          <w:tab w:val="num" w:pos="0"/>
+        </w:tabs>
+        <w:ind w:left="3600" w:hanging="480"/>
+      </w:pPr>
+      <w:rPr/>
+    </w:lvl>
+    <w:lvl w:ilvl="5">
+      <w:start w:val="1"/>
+      <w:numFmt w:val="decimal"/>
+      <w:lvlText w:val="%6."/>
+      <w:lvlJc w:val="left"/>
+      <w:pPr>
+        <w:tabs>
+          <w:tab w:val="num" w:pos="0"/>
+        </w:tabs>
+        <w:ind w:left="4320" w:hanging="480"/>
+      </w:pPr>
+      <w:rPr/>
+    </w:lvl>
+    <w:lvl w:ilvl="6">
+      <w:start w:val="1"/>
+      <w:numFmt w:val="decimal"/>
+      <w:lvlText w:val="%7."/>
+      <w:lvlJc w:val="left"/>
+      <w:pPr>
+        <w:tabs>
+          <w:tab w:val="num" w:pos="0"/>
+        </w:tabs>
+        <w:ind w:left="5040" w:hanging="480"/>
+      </w:pPr>
+      <w:rPr/>
+    </w:lvl>
+    <w:lvl w:ilvl="7">
+      <w:start w:val="1"/>
+      <w:numFmt w:val="decimal"/>
+      <w:lvlText w:val="%8."/>
+      <w:lvlJc w:val="left"/>
+      <w:pPr>
+        <w:tabs>
+          <w:tab w:val="num" w:pos="0"/>
+        </w:tabs>
+        <w:ind w:left="5760" w:hanging="480"/>
+      </w:pPr>
+      <w:rPr/>
+    </w:lvl>
+    <w:lvl w:ilvl="8">
+      <w:start w:val="1"/>
+      <w:numFmt w:val="decimal"/>
+      <w:lvlText w:val="%9."/>
+      <w:lvlJc w:val="left"/>
+      <w:pPr>
+        <w:tabs>
+          <w:tab w:val="num" w:pos="0"/>
+        </w:tabs>
+        <w:ind w:left="6480" w:hanging="480"/>
+      </w:pPr>
+      <w:rPr/>
+    </w:lvl>
+  </w:abstractNum>
+  <w:abstractNum w:abstractNumId="7">
+    <w:lvl w:ilvl="0">
       <w:numFmt w:val="bullet"/>
       <w:lvlText w:val=""/>
       <w:lvlJc w:val="left"/>
@@ -6411,7 +6649,7 @@
       </w:rPr>
     </w:lvl>
   </w:abstractNum>
-  <w:abstractNum w:abstractNumId="6">
+  <w:abstractNum w:abstractNumId="8">
     <w:lvl w:ilvl="0">
       <w:numFmt w:val="bullet"/>
       <w:lvlText w:val=""/>
@@ -6547,7 +6785,7 @@
       </w:rPr>
     </w:lvl>
   </w:abstractNum>
-  <w:abstractNum w:abstractNumId="7">
+  <w:abstractNum w:abstractNumId="9">
     <w:lvl w:ilvl="0">
       <w:numFmt w:val="bullet"/>
       <w:lvlText w:val=""/>
@@ -6705,27 +6943,33 @@
     <w:abstractNumId w:val="7"/>
   </w:num>
   <w:num w:numId="8">
-    <w:abstractNumId w:val="4"/>
+    <w:abstractNumId w:val="8"/>
+  </w:num>
+  <w:num w:numId="9">
+    <w:abstractNumId w:val="9"/>
+  </w:num>
+  <w:num w:numId="10">
+    <w:abstractNumId w:val="3"/>
     <w:lvlOverride w:ilvl="0">
       <w:startOverride w:val="1"/>
     </w:lvlOverride>
   </w:num>
-  <w:num w:numId="9">
-    <w:abstractNumId w:val="4"/>
-  </w:num>
-  <w:num w:numId="10">
-    <w:abstractNumId w:val="4"/>
-  </w:num>
   <w:num w:numId="11">
-    <w:abstractNumId w:val="4"/>
+    <w:abstractNumId w:val="3"/>
   </w:num>
   <w:num w:numId="12">
+    <w:abstractNumId w:val="3"/>
+  </w:num>
+  <w:num w:numId="13">
+    <w:abstractNumId w:val="3"/>
+  </w:num>
+  <w:num w:numId="14">
     <w:abstractNumId w:val="2"/>
   </w:num>
-  <w:num w:numId="13">
+  <w:num w:numId="15">
     <w:abstractNumId w:val="2"/>
   </w:num>
-  <w:num w:numId="14">
+  <w:num w:numId="16">
     <w:abstractNumId w:val="2"/>
   </w:num>
 </w:numbering>

</xml_diff>